<commit_message>
Add CV and road trip files.
</commit_message>
<xml_diff>
--- a/docs/Resume.docx
+++ b/docs/Resume.docx
@@ -198,6 +198,9 @@
         <w:gridCol w:w="4980"/>
       </w:tblGrid>
       <w:tr>
+        <w:trPr>
+          <w:trHeight w:val="1167"/>
+        </w:trPr>
         <w:tc>
           <w:tcPr>
             <w:tcW w:w="4650" w:type="dxa"/>
@@ -230,15 +233,21 @@
                 <w:tab w:val="left" w:pos="360"/>
               </w:tabs>
               <w:spacing w:line="240" w:lineRule="auto"/>
-            </w:pPr>
-            <w:r>
               <w:rPr>
                 <w:rFonts w:ascii="Times New Roman" w:eastAsia="Times New Roman" w:hAnsi="Times New Roman" w:cs="Times New Roman"/>
                 <w:b/>
                 <w:sz w:val="24"/>
                 <w:szCs w:val="24"/>
               </w:rPr>
-              <w:t xml:space="preserve">BS in Computer Science    </w:t>
+            </w:pPr>
+            <w:r>
+              <w:rPr>
+                <w:rFonts w:ascii="Times New Roman" w:eastAsia="Times New Roman" w:hAnsi="Times New Roman" w:cs="Times New Roman"/>
+                <w:b/>
+                <w:sz w:val="24"/>
+                <w:szCs w:val="24"/>
+              </w:rPr>
+              <w:t>BS in Computer Science</w:t>
             </w:r>
           </w:p>
           <w:p>
@@ -254,7 +263,17 @@
                 <w:sz w:val="24"/>
                 <w:szCs w:val="24"/>
               </w:rPr>
-              <w:t>Graduation Date: May 2016 (expected)</w:t>
+              <w:t xml:space="preserve">Cum Laude, </w:t>
+            </w:r>
+            <w:bookmarkStart w:id="0" w:name="_GoBack"/>
+            <w:bookmarkEnd w:id="0"/>
+            <w:r>
+              <w:rPr>
+                <w:rFonts w:ascii="Times New Roman" w:eastAsia="Times New Roman" w:hAnsi="Times New Roman" w:cs="Times New Roman"/>
+                <w:sz w:val="24"/>
+                <w:szCs w:val="24"/>
+              </w:rPr>
+              <w:t>May 2016</w:t>
             </w:r>
           </w:p>
         </w:tc>
@@ -305,7 +324,23 @@
                 <w:sz w:val="24"/>
                 <w:szCs w:val="24"/>
               </w:rPr>
-              <w:t>Dean's List and Atlantic 10 Commissioner’s Honor Roll Spring, Fall 2014, Spring 2015</w:t>
+              <w:t>Dean's List and Atlantic 10 Commissioner’s Hono</w:t>
+            </w:r>
+            <w:r>
+              <w:rPr>
+                <w:rFonts w:ascii="Times New Roman" w:eastAsia="Times New Roman" w:hAnsi="Times New Roman" w:cs="Times New Roman"/>
+                <w:sz w:val="24"/>
+                <w:szCs w:val="24"/>
+              </w:rPr>
+              <w:t>r Roll Spring, Fall 2014,</w:t>
+            </w:r>
+            <w:r>
+              <w:rPr>
+                <w:rFonts w:ascii="Times New Roman" w:eastAsia="Times New Roman" w:hAnsi="Times New Roman" w:cs="Times New Roman"/>
+                <w:sz w:val="24"/>
+                <w:szCs w:val="24"/>
+              </w:rPr>
+              <w:t xml:space="preserve"> 2015</w:t>
             </w:r>
           </w:p>
         </w:tc>
@@ -463,7 +498,15 @@
                 <w:sz w:val="24"/>
                 <w:szCs w:val="24"/>
               </w:rPr>
-              <w:t>Automatically generated documentation for medical procedures</w:t>
+              <w:t>Created a tool for automatically generating</w:t>
+            </w:r>
+            <w:r>
+              <w:rPr>
+                <w:rFonts w:ascii="Times New Roman" w:eastAsia="Times New Roman" w:hAnsi="Times New Roman" w:cs="Times New Roman"/>
+                <w:sz w:val="24"/>
+                <w:szCs w:val="24"/>
+              </w:rPr>
+              <w:t xml:space="preserve"> documentation for medical procedures</w:t>
             </w:r>
           </w:p>
           <w:p>
@@ -490,7 +533,23 @@
                 <w:sz w:val="24"/>
                 <w:szCs w:val="24"/>
               </w:rPr>
-              <w:t>Participated in Research Experience for Undergraduates (REU) program summer 2015</w:t>
+              <w:t>Participated in Research Expe</w:t>
+            </w:r>
+            <w:r>
+              <w:rPr>
+                <w:rFonts w:ascii="Times New Roman" w:eastAsia="Times New Roman" w:hAnsi="Times New Roman" w:cs="Times New Roman"/>
+                <w:sz w:val="24"/>
+                <w:szCs w:val="24"/>
+              </w:rPr>
+              <w:t>rience for Undergraduates (REU), S</w:t>
+            </w:r>
+            <w:r>
+              <w:rPr>
+                <w:rFonts w:ascii="Times New Roman" w:eastAsia="Times New Roman" w:hAnsi="Times New Roman" w:cs="Times New Roman"/>
+                <w:sz w:val="24"/>
+                <w:szCs w:val="24"/>
+              </w:rPr>
+              <w:t>ummer 2015</w:t>
             </w:r>
           </w:p>
         </w:tc>
@@ -621,17 +680,7 @@
                 <w:sz w:val="24"/>
                 <w:szCs w:val="24"/>
               </w:rPr>
-              <w:t>Organized and analyzed data for</w:t>
-            </w:r>
-            <w:bookmarkStart w:id="0" w:name="_GoBack"/>
-            <w:bookmarkEnd w:id="0"/>
-            <w:r>
-              <w:rPr>
-                <w:rFonts w:ascii="Times New Roman" w:eastAsia="Times New Roman" w:hAnsi="Times New Roman" w:cs="Times New Roman"/>
-                <w:sz w:val="24"/>
-                <w:szCs w:val="24"/>
-              </w:rPr>
-              <w:t xml:space="preserve"> a PhD candidate’s dissertation</w:t>
+              <w:t>Organized and analyzed data for a PhD candidate’s dissertation</w:t>
             </w:r>
           </w:p>
           <w:p>
@@ -775,25 +824,7 @@
                 <w:sz w:val="24"/>
                 <w:szCs w:val="24"/>
               </w:rPr>
-              <w:t xml:space="preserve">Create, maintain </w:t>
-            </w:r>
-            <w:proofErr w:type="spellStart"/>
-            <w:r>
-              <w:rPr>
-                <w:rFonts w:ascii="Times New Roman" w:eastAsia="Times New Roman" w:hAnsi="Times New Roman" w:cs="Times New Roman"/>
-                <w:sz w:val="24"/>
-                <w:szCs w:val="24"/>
-              </w:rPr>
-              <w:t>Django</w:t>
-            </w:r>
-            <w:proofErr w:type="spellEnd"/>
-            <w:r>
-              <w:rPr>
-                <w:rFonts w:ascii="Times New Roman" w:eastAsia="Times New Roman" w:hAnsi="Times New Roman" w:cs="Times New Roman"/>
-                <w:sz w:val="24"/>
-                <w:szCs w:val="24"/>
-              </w:rPr>
-              <w:t>-based web administration tool for university Drupal sites</w:t>
+              <w:t>Create, maintain Django-based web administration tool for university Drupal sites</w:t>
             </w:r>
           </w:p>
           <w:p>

</xml_diff>

<commit_message>
Small updates to resume. Try to fix pdf/docx issue on resume/cv page.
</commit_message>
<xml_diff>
--- a/docs/Resume.docx
+++ b/docs/Resume.docx
@@ -13,8 +13,8 @@
     </w:p>
     <w:tbl>
       <w:tblPr>
-        <w:tblStyle w:val="a"/>
         <w:tblW w:w="9660" w:type="dxa"/>
+        <w:tblInd w:w="20" w:type="dxa"/>
         <w:tblBorders>
           <w:top w:val="single" w:sz="8" w:space="0" w:color="FFFFFF"/>
           <w:left w:val="single" w:sz="8" w:space="0" w:color="FFFFFF"/>
@@ -27,16 +27,16 @@
         <w:tblLook w:val="0600" w:firstRow="0" w:lastRow="0" w:firstColumn="0" w:lastColumn="0" w:noHBand="1" w:noVBand="1"/>
       </w:tblPr>
       <w:tblGrid>
-        <w:gridCol w:w="6860"/>
-        <w:gridCol w:w="2800"/>
+        <w:gridCol w:w="6560"/>
+        <w:gridCol w:w="3100"/>
       </w:tblGrid>
       <w:tr>
         <w:trPr>
-          <w:trHeight w:val="1040"/>
+          <w:trHeight w:val="1042"/>
         </w:trPr>
         <w:tc>
           <w:tcPr>
-            <w:tcW w:w="6860" w:type="dxa"/>
+            <w:tcW w:w="6560" w:type="dxa"/>
             <w:tcMar>
               <w:left w:w="0" w:type="dxa"/>
               <w:right w:w="0" w:type="dxa"/>
@@ -48,13 +48,18 @@
                 <w:tab w:val="left" w:pos="1080"/>
               </w:tabs>
               <w:spacing w:line="240" w:lineRule="auto"/>
-            </w:pPr>
-            <w:r>
               <w:rPr>
                 <w:rFonts w:ascii="Courier New" w:eastAsia="Courier New" w:hAnsi="Courier New" w:cs="Courier New"/>
                 <w:sz w:val="60"/>
                 <w:szCs w:val="60"/>
               </w:rPr>
+            </w:pPr>
+            <w:r>
+              <w:rPr>
+                <w:rFonts w:ascii="Courier New" w:eastAsia="Courier New" w:hAnsi="Courier New" w:cs="Courier New"/>
+                <w:sz w:val="60"/>
+                <w:szCs w:val="60"/>
+              </w:rPr>
               <w:t>Samantha</w:t>
             </w:r>
             <w:r>
@@ -90,10 +95,28 @@
               <w:t>&gt;</w:t>
             </w:r>
           </w:p>
+          <w:p>
+            <w:pPr>
+              <w:spacing w:line="240" w:lineRule="auto"/>
+              <w:rPr>
+                <w:rFonts w:ascii="Courier New" w:hAnsi="Courier New" w:cs="Courier New"/>
+                <w:sz w:val="28"/>
+                <w:szCs w:val="28"/>
+              </w:rPr>
+            </w:pPr>
+            <w:r>
+              <w:rPr>
+                <w:rFonts w:ascii="Courier New" w:hAnsi="Courier New" w:cs="Courier New"/>
+                <w:sz w:val="28"/>
+                <w:szCs w:val="28"/>
+              </w:rPr>
+              <w:t>RESUME</w:t>
+            </w:r>
+          </w:p>
         </w:tc>
         <w:tc>
           <w:tcPr>
-            <w:tcW w:w="2800" w:type="dxa"/>
+            <w:tcW w:w="3100" w:type="dxa"/>
             <w:tcMar>
               <w:left w:w="0" w:type="dxa"/>
               <w:right w:w="0" w:type="dxa"/>
@@ -106,15 +129,120 @@
               </w:tabs>
               <w:spacing w:line="240" w:lineRule="auto"/>
               <w:jc w:val="right"/>
-            </w:pPr>
-            <w:r>
-              <w:rPr>
-                <w:rFonts w:ascii="Times New Roman" w:eastAsia="Times New Roman" w:hAnsi="Times New Roman" w:cs="Times New Roman"/>
-                <w:sz w:val="24"/>
-                <w:szCs w:val="24"/>
+              <w:rPr>
+                <w:rFonts w:ascii="Times New Roman" w:eastAsia="Times New Roman" w:hAnsi="Times New Roman" w:cs="Times New Roman"/>
+                <w:sz w:val="28"/>
+                <w:szCs w:val="28"/>
+              </w:rPr>
+            </w:pPr>
+            <w:r>
+              <w:rPr>
+                <w:rFonts w:ascii="Times New Roman" w:eastAsia="Times New Roman" w:hAnsi="Times New Roman" w:cs="Times New Roman"/>
+                <w:color w:val="672DE2"/>
+                <w:sz w:val="28"/>
+                <w:szCs w:val="28"/>
+              </w:rPr>
+              <w:fldChar w:fldCharType="begin"/>
+            </w:r>
+            <w:r>
+              <w:rPr>
+                <w:rFonts w:ascii="Times New Roman" w:eastAsia="Times New Roman" w:hAnsi="Times New Roman" w:cs="Times New Roman"/>
+                <w:color w:val="672DE2"/>
+                <w:sz w:val="28"/>
+                <w:szCs w:val="28"/>
+              </w:rPr>
+              <w:instrText>HYPERLINK "https://kolovsam.github.io/"</w:instrText>
+            </w:r>
+            <w:r>
+              <w:rPr>
+                <w:rFonts w:ascii="Times New Roman" w:eastAsia="Times New Roman" w:hAnsi="Times New Roman" w:cs="Times New Roman"/>
+                <w:color w:val="672DE2"/>
+                <w:sz w:val="28"/>
+                <w:szCs w:val="28"/>
+              </w:rPr>
+            </w:r>
+            <w:r>
+              <w:rPr>
+                <w:rFonts w:ascii="Times New Roman" w:eastAsia="Times New Roman" w:hAnsi="Times New Roman" w:cs="Times New Roman"/>
+                <w:color w:val="672DE2"/>
+                <w:sz w:val="28"/>
+                <w:szCs w:val="28"/>
+              </w:rPr>
+              <w:fldChar w:fldCharType="separate"/>
+            </w:r>
+            <w:r>
+              <w:rPr>
+                <w:rStyle w:val="Hyperlink"/>
+                <w:rFonts w:ascii="Times New Roman" w:eastAsia="Times New Roman" w:hAnsi="Times New Roman" w:cs="Times New Roman"/>
+                <w:color w:val="672DE2"/>
+                <w:sz w:val="28"/>
+                <w:szCs w:val="28"/>
               </w:rPr>
               <w:t>https://kolovsam.github.io</w:t>
             </w:r>
+            <w:r>
+              <w:rPr>
+                <w:rFonts w:ascii="Times New Roman" w:eastAsia="Times New Roman" w:hAnsi="Times New Roman" w:cs="Times New Roman"/>
+                <w:color w:val="672DE2"/>
+                <w:sz w:val="28"/>
+                <w:szCs w:val="28"/>
+              </w:rPr>
+              <w:fldChar w:fldCharType="end"/>
+            </w:r>
+            <w:r>
+              <w:rPr>
+                <w:rFonts w:ascii="Times New Roman" w:eastAsia="Times New Roman" w:hAnsi="Times New Roman" w:cs="Times New Roman"/>
+                <w:color w:val="672DE2"/>
+                <w:sz w:val="28"/>
+                <w:szCs w:val="28"/>
+              </w:rPr>
+              <w:fldChar w:fldCharType="begin"/>
+            </w:r>
+            <w:r>
+              <w:rPr>
+                <w:rFonts w:ascii="Times New Roman" w:eastAsia="Times New Roman" w:hAnsi="Times New Roman" w:cs="Times New Roman"/>
+                <w:color w:val="672DE2"/>
+                <w:sz w:val="28"/>
+                <w:szCs w:val="28"/>
+              </w:rPr>
+              <w:instrText>HYPERLINK "mailto:kolovson@uw.edu"</w:instrText>
+            </w:r>
+            <w:r>
+              <w:rPr>
+                <w:rFonts w:ascii="Times New Roman" w:eastAsia="Times New Roman" w:hAnsi="Times New Roman" w:cs="Times New Roman"/>
+                <w:color w:val="672DE2"/>
+                <w:sz w:val="28"/>
+                <w:szCs w:val="28"/>
+              </w:rPr>
+            </w:r>
+            <w:r>
+              <w:rPr>
+                <w:rFonts w:ascii="Times New Roman" w:eastAsia="Times New Roman" w:hAnsi="Times New Roman" w:cs="Times New Roman"/>
+                <w:color w:val="672DE2"/>
+                <w:sz w:val="28"/>
+                <w:szCs w:val="28"/>
+              </w:rPr>
+              <w:fldChar w:fldCharType="separate"/>
+            </w:r>
+            <w:r>
+              <w:rPr>
+                <w:rStyle w:val="Hyperlink"/>
+                <w:rFonts w:ascii="Times New Roman" w:eastAsia="Times New Roman" w:hAnsi="Times New Roman" w:cs="Times New Roman"/>
+                <w:color w:val="672DE2"/>
+                <w:sz w:val="28"/>
+                <w:szCs w:val="28"/>
+              </w:rPr>
+              <w:t>kolovson@uw.edu</w:t>
+            </w:r>
+            <w:r>
+              <w:rPr>
+                <w:rFonts w:ascii="Times New Roman" w:eastAsia="Times New Roman" w:hAnsi="Times New Roman" w:cs="Times New Roman"/>
+                <w:color w:val="672DE2"/>
+                <w:sz w:val="28"/>
+                <w:szCs w:val="28"/>
+              </w:rPr>
+              <w:fldChar w:fldCharType="end"/>
+            </w:r>
           </w:p>
           <w:p>
             <w:pPr>
@@ -127,25 +255,8 @@
             <w:r>
               <w:rPr>
                 <w:rFonts w:ascii="Times New Roman" w:eastAsia="Times New Roman" w:hAnsi="Times New Roman" w:cs="Times New Roman"/>
-                <w:sz w:val="24"/>
-                <w:szCs w:val="24"/>
-              </w:rPr>
-              <w:t>samantha@pointed.com</w:t>
-            </w:r>
-          </w:p>
-          <w:p>
-            <w:pPr>
-              <w:tabs>
-                <w:tab w:val="left" w:pos="1080"/>
-              </w:tabs>
-              <w:spacing w:line="240" w:lineRule="auto"/>
-              <w:jc w:val="right"/>
-            </w:pPr>
-            <w:r>
-              <w:rPr>
-                <w:rFonts w:ascii="Times New Roman" w:eastAsia="Times New Roman" w:hAnsi="Times New Roman" w:cs="Times New Roman"/>
-                <w:sz w:val="24"/>
-                <w:szCs w:val="24"/>
+                <w:sz w:val="28"/>
+                <w:szCs w:val="28"/>
               </w:rPr>
               <w:t>508-259-0492</w:t>
             </w:r>
@@ -159,13 +270,30 @@
           <w:tab w:val="left" w:pos="1080"/>
         </w:tabs>
         <w:spacing w:line="240" w:lineRule="auto"/>
-      </w:pPr>
-      <w:r>
         <w:rPr>
           <w:rFonts w:ascii="Courier New" w:eastAsia="Courier New" w:hAnsi="Courier New" w:cs="Courier New"/>
           <w:b/>
           <w:sz w:val="24"/>
           <w:szCs w:val="24"/>
+        </w:rPr>
+      </w:pPr>
+    </w:p>
+    <w:p>
+      <w:pPr>
+        <w:tabs>
+          <w:tab w:val="left" w:pos="1080"/>
+        </w:tabs>
+        <w:spacing w:line="240" w:lineRule="auto"/>
+        <w:rPr>
+          <w:sz w:val="28"/>
+          <w:szCs w:val="28"/>
+        </w:rPr>
+      </w:pPr>
+      <w:r>
+        <w:rPr>
+          <w:rFonts w:ascii="Courier New" w:eastAsia="Courier New" w:hAnsi="Courier New" w:cs="Courier New"/>
+          <w:sz w:val="28"/>
+          <w:szCs w:val="28"/>
         </w:rPr>
         <w:t>EDUCATION</w:t>
       </w:r>
@@ -199,7 +327,7 @@
       </w:tblGrid>
       <w:tr>
         <w:trPr>
-          <w:trHeight w:val="1167"/>
+          <w:trHeight w:val="1239"/>
         </w:trPr>
         <w:tc>
           <w:tcPr>
@@ -265,8 +393,6 @@
               </w:rPr>
               <w:t xml:space="preserve">Cum Laude, </w:t>
             </w:r>
-            <w:bookmarkStart w:id="0" w:name="_GoBack"/>
-            <w:bookmarkEnd w:id="0"/>
             <w:r>
               <w:rPr>
                 <w:rFonts w:ascii="Times New Roman" w:eastAsia="Times New Roman" w:hAnsi="Times New Roman" w:cs="Times New Roman"/>
@@ -367,13 +493,16 @@
           <w:tab w:val="left" w:pos="360"/>
         </w:tabs>
         <w:spacing w:line="240" w:lineRule="auto"/>
+        <w:rPr>
+          <w:sz w:val="28"/>
+          <w:szCs w:val="28"/>
+        </w:rPr>
       </w:pPr>
       <w:r>
         <w:rPr>
           <w:rFonts w:ascii="Courier New" w:eastAsia="Courier New" w:hAnsi="Courier New" w:cs="Courier New"/>
-          <w:b/>
-          <w:sz w:val="24"/>
-          <w:szCs w:val="24"/>
+          <w:sz w:val="28"/>
+          <w:szCs w:val="28"/>
         </w:rPr>
         <w:t>PROGRAMMING PROJECT EXPERIENCE</w:t>
       </w:r>
@@ -824,7 +953,25 @@
                 <w:sz w:val="24"/>
                 <w:szCs w:val="24"/>
               </w:rPr>
-              <w:t>Create, maintain Django-based web administration tool for university Drupal sites</w:t>
+              <w:t xml:space="preserve">Create, maintain </w:t>
+            </w:r>
+            <w:proofErr w:type="spellStart"/>
+            <w:r>
+              <w:rPr>
+                <w:rFonts w:ascii="Times New Roman" w:eastAsia="Times New Roman" w:hAnsi="Times New Roman" w:cs="Times New Roman"/>
+                <w:sz w:val="24"/>
+                <w:szCs w:val="24"/>
+              </w:rPr>
+              <w:t>Django</w:t>
+            </w:r>
+            <w:proofErr w:type="spellEnd"/>
+            <w:r>
+              <w:rPr>
+                <w:rFonts w:ascii="Times New Roman" w:eastAsia="Times New Roman" w:hAnsi="Times New Roman" w:cs="Times New Roman"/>
+                <w:sz w:val="24"/>
+                <w:szCs w:val="24"/>
+              </w:rPr>
+              <w:t>-based web administration tool for university Drupal sites</w:t>
             </w:r>
           </w:p>
           <w:p>
@@ -875,13 +1022,16 @@
           <w:tab w:val="left" w:pos="360"/>
         </w:tabs>
         <w:spacing w:line="240" w:lineRule="auto"/>
+        <w:rPr>
+          <w:sz w:val="28"/>
+          <w:szCs w:val="28"/>
+        </w:rPr>
       </w:pPr>
       <w:r>
         <w:rPr>
           <w:rFonts w:ascii="Courier New" w:eastAsia="Courier New" w:hAnsi="Courier New" w:cs="Courier New"/>
-          <w:b/>
-          <w:sz w:val="24"/>
-          <w:szCs w:val="24"/>
+          <w:sz w:val="28"/>
+          <w:szCs w:val="28"/>
         </w:rPr>
         <w:t>LEADERSHIP AND TEAMWORK</w:t>
       </w:r>
@@ -970,6 +1120,8 @@
               <w:widowControl w:val="0"/>
               <w:spacing w:line="240" w:lineRule="auto"/>
             </w:pPr>
+            <w:bookmarkStart w:id="0" w:name="_GoBack"/>
+            <w:bookmarkEnd w:id="0"/>
           </w:p>
         </w:tc>
         <w:tc>
@@ -2559,6 +2711,17 @@
       <w:contextualSpacing/>
     </w:pPr>
   </w:style>
+  <w:style w:type="character" w:styleId="Hyperlink">
+    <w:name w:val="Hyperlink"/>
+    <w:basedOn w:val="DefaultParagraphFont"/>
+    <w:uiPriority w:val="99"/>
+    <w:unhideWhenUsed/>
+    <w:rsid w:val="000A384F"/>
+    <w:rPr>
+      <w:color w:val="0563C1" w:themeColor="hyperlink"/>
+      <w:u w:val="single"/>
+    </w:rPr>
+  </w:style>
 </w:styles>
 </file>
 

</xml_diff>

<commit_message>
Update resume and cv. Add TODO list.
</commit_message>
<xml_diff>
--- a/docs/Resume.docx
+++ b/docs/Resume.docx
@@ -476,15 +476,7 @@
           <w:sz w:val="24"/>
           <w:szCs w:val="24"/>
         </w:rPr>
-        <w:t>, Fall 2017</w:t>
-      </w:r>
-      <w:r>
-        <w:rPr>
-          <w:rFonts w:ascii="Times New Roman" w:hAnsi="Times New Roman" w:cs="Times New Roman"/>
-          <w:sz w:val="24"/>
-          <w:szCs w:val="24"/>
-        </w:rPr>
-        <w:t xml:space="preserve"> – Present</w:t>
+        <w:t>, Fall 2017 – Present</w:t>
       </w:r>
     </w:p>
     <w:p>
@@ -582,8 +574,18 @@
           <w:sz w:val="24"/>
           <w:szCs w:val="24"/>
         </w:rPr>
-        <w:t>, Fall 2016 – Present</w:t>
-      </w:r>
+        <w:t xml:space="preserve">, Fall 2016 – </w:t>
+      </w:r>
+      <w:r>
+        <w:rPr>
+          <w:rFonts w:ascii="Times New Roman" w:hAnsi="Times New Roman" w:cs="Times New Roman"/>
+          <w:sz w:val="24"/>
+          <w:szCs w:val="24"/>
+        </w:rPr>
+        <w:t>Spring 2017</w:t>
+      </w:r>
+      <w:bookmarkStart w:id="0" w:name="_GoBack"/>
+      <w:bookmarkEnd w:id="0"/>
     </w:p>
     <w:p>
       <w:pPr>
@@ -797,18 +799,7 @@
           <w:sz w:val="24"/>
           <w:szCs w:val="24"/>
         </w:rPr>
-        <w:t>Junior We</w:t>
-      </w:r>
-      <w:bookmarkStart w:id="0" w:name="_GoBack"/>
-      <w:bookmarkEnd w:id="0"/>
-      <w:r>
-        <w:rPr>
-          <w:rFonts w:ascii="Times New Roman" w:hAnsi="Times New Roman" w:cs="Times New Roman"/>
-          <w:b/>
-          <w:sz w:val="24"/>
-          <w:szCs w:val="24"/>
-        </w:rPr>
-        <w:t>b Developer</w:t>
+        <w:t>Junior Web Developer</w:t>
       </w:r>
       <w:r>
         <w:rPr>
@@ -3209,7 +3200,7 @@
 </file>
 
 <file path=customXml/itemProps1.xml><?xml version="1.0" encoding="utf-8"?>
-<ds:datastoreItem xmlns:ds="http://schemas.openxmlformats.org/officeDocument/2006/customXml" ds:itemID="{31EDC8E0-F670-E944-8E99-1E45AA1BCE09}">
+<ds:datastoreItem xmlns:ds="http://schemas.openxmlformats.org/officeDocument/2006/customXml" ds:itemID="{8F337128-38EA-5A46-8CCF-2EAD25333384}">
   <ds:schemaRefs>
     <ds:schemaRef ds:uri="http://schemas.openxmlformats.org/officeDocument/2006/bibliography"/>
   </ds:schemaRefs>

</xml_diff>